<commit_message>
al parecer ultima de la primera entrega
</commit_message>
<xml_diff>
--- a/Documento de entrega Cadeteria Santigo Neira y Cesar Martinez.docx
+++ b/Documento de entrega Cadeteria Santigo Neira y Cesar Martinez.docx
@@ -897,7 +897,7 @@
           <w:i/>
           <w:sz w:val="22"/>
           <w:szCs w:val="22"/>
-          <w:lang w:val="en-US"/>
+          <w:lang w:val="es-UY"/>
         </w:rPr>
       </w:pPr>
       <w:r>
@@ -923,7 +923,7 @@
     <w:p>
       <w:pPr>
         <w:rPr>
-          <w:lang w:val="en-US"/>
+          <w:lang w:val="es-UY"/>
         </w:rPr>
       </w:pPr>
     </w:p>
@@ -943,23 +943,7 @@
           <w:sz w:val="22"/>
           <w:szCs w:val="22"/>
         </w:rPr>
-        <w:t xml:space="preserve">Despliegue </w:t>
-      </w:r>
-      <w:r>
-        <w:rPr>
-          <w:i/>
-          <w:sz w:val="22"/>
-          <w:szCs w:val="22"/>
-        </w:rPr>
-        <w:t>Santiago</w:t>
-      </w:r>
-      <w:r>
-        <w:rPr>
-          <w:i/>
-          <w:sz w:val="22"/>
-          <w:szCs w:val="22"/>
-        </w:rPr>
-        <w:t xml:space="preserve">:  </w:t>
+        <w:t xml:space="preserve">Despliegue Santiago:  </w:t>
       </w:r>
       <w:hyperlink r:id="rId6" w:tgtFrame="_blank" w:history="1">
         <w:r>
@@ -1008,15 +992,7 @@
           <w:sz w:val="22"/>
           <w:szCs w:val="22"/>
         </w:rPr>
-        <w:t>Cesar</w:t>
-      </w:r>
-      <w:r>
-        <w:rPr>
-          <w:i/>
-          <w:sz w:val="22"/>
-          <w:szCs w:val="22"/>
-        </w:rPr>
-        <w:t>:</w:t>
+        <w:t>Cesar:</w:t>
       </w:r>
       <w:r>
         <w:rPr>
@@ -1057,15 +1033,7 @@
             <w:i/>
             <w:lang w:val="en-US"/>
           </w:rPr>
-          <w:t>https://apicadeteria-pmjgfv8nm-sanei1509s-projects.vercel.app</w:t>
-        </w:r>
-        <w:r>
-          <w:rPr>
-            <w:rStyle w:val="Hipervnculo"/>
-            <w:i/>
-            <w:lang w:val="en-US"/>
-          </w:rPr>
-          <w:t>/docs</w:t>
+          <w:t>https://apicadeteria-pmjgfv8nm-sanei1509s-projects.vercel.app/docs</w:t>
         </w:r>
       </w:hyperlink>
     </w:p>
@@ -1405,13 +1373,12 @@
       <w:r>
         <w:rPr>
           <w:i/>
-          <w:noProof/>
         </w:rPr>
         <w:drawing>
-          <wp:inline distT="0" distB="0" distL="0" distR="0" wp14:anchorId="5F23DAA3" wp14:editId="51B49A53">
-            <wp:extent cx="3558848" cy="3939881"/>
-            <wp:effectExtent l="0" t="0" r="3810" b="3810"/>
-            <wp:docPr id="1206976393" name="Imagen 1" descr="Interfaz de usuario gráfica, Texto, Aplicación&#10;&#10;El contenido generado por IA puede ser incorrecto."/>
+          <wp:inline distT="0" distB="0" distL="0" distR="0" wp14:anchorId="3A67BF88" wp14:editId="57B37BF5">
+            <wp:extent cx="2743438" cy="2987299"/>
+            <wp:effectExtent l="0" t="0" r="0" b="3810"/>
+            <wp:docPr id="709821502" name="Imagen 1" descr="Interfaz de usuario gráfica, Texto, Aplicación&#10;&#10;El contenido generado por IA puede ser incorrecto."/>
             <wp:cNvGraphicFramePr>
               <a:graphicFrameLocks xmlns:a="http://schemas.openxmlformats.org/drawingml/2006/main" noChangeAspect="1"/>
             </wp:cNvGraphicFramePr>
@@ -1419,7 +1386,7 @@
               <a:graphicData uri="http://schemas.openxmlformats.org/drawingml/2006/picture">
                 <pic:pic xmlns:pic="http://schemas.openxmlformats.org/drawingml/2006/picture">
                   <pic:nvPicPr>
-                    <pic:cNvPr id="1206976393" name="Imagen 1" descr="Interfaz de usuario gráfica, Texto, Aplicación&#10;&#10;El contenido generado por IA puede ser incorrecto."/>
+                    <pic:cNvPr id="709821502" name="Imagen 1" descr="Interfaz de usuario gráfica, Texto, Aplicación&#10;&#10;El contenido generado por IA puede ser incorrecto."/>
                     <pic:cNvPicPr/>
                   </pic:nvPicPr>
                   <pic:blipFill>
@@ -1431,7 +1398,7 @@
                   <pic:spPr>
                     <a:xfrm>
                       <a:off x="0" y="0"/>
-                      <a:ext cx="3558848" cy="3939881"/>
+                      <a:ext cx="2743438" cy="2987299"/>
                     </a:xfrm>
                     <a:prstGeom prst="rect">
                       <a:avLst/>
@@ -1825,19 +1792,7 @@
         <w:rPr>
           <w:i/>
         </w:rPr>
-        <w:t xml:space="preserve">Usuario </w:t>
-      </w:r>
-      <w:r>
-        <w:rPr>
-          <w:i/>
-        </w:rPr>
-        <w:t>administrador</w:t>
-      </w:r>
-      <w:r>
-        <w:rPr>
-          <w:i/>
-        </w:rPr>
-        <w:t xml:space="preserve">: </w:t>
+        <w:t xml:space="preserve">Usuario administrador: </w:t>
       </w:r>
     </w:p>
     <w:p>
@@ -1861,13 +1816,7 @@
         <w:rPr>
           <w:i/>
         </w:rPr>
-        <w:t>cesarito</w:t>
-      </w:r>
-      <w:r>
-        <w:rPr>
-          <w:i/>
-        </w:rPr>
-        <w:t>Admin</w:t>
+        <w:t>cesaritoAdmin</w:t>
       </w:r>
       <w:proofErr w:type="spellEnd"/>
       <w:r>
@@ -1876,14 +1825,12 @@
         </w:rPr>
         <w:t xml:space="preserve"> (responde a </w:t>
       </w:r>
-      <w:proofErr w:type="spellStart"/>
-      <w:r>
-        <w:rPr>
-          <w:i/>
-        </w:rPr>
-        <w:t>mayusculas</w:t>
-      </w:r>
-      <w:proofErr w:type="spellEnd"/>
+      <w:r>
+        <w:rPr>
+          <w:i/>
+        </w:rPr>
+        <w:t>mayúsculas</w:t>
+      </w:r>
       <w:r>
         <w:rPr>
           <w:i/>
@@ -1910,15 +1857,22 @@
     </w:p>
     <w:p>
       <w:pPr>
-        <w:rPr>
-          <w:i/>
-        </w:rPr>
-      </w:pPr>
-      <w:r>
-        <w:rPr>
-          <w:i/>
-        </w:rPr>
-        <w:lastRenderedPageBreak/>
+        <w:ind w:left="720"/>
+        <w:rPr>
+          <w:i/>
+        </w:rPr>
+      </w:pPr>
+    </w:p>
+    <w:p>
+      <w:pPr>
+        <w:rPr>
+          <w:i/>
+        </w:rPr>
+      </w:pPr>
+      <w:r>
+        <w:rPr>
+          <w:i/>
+        </w:rPr>
         <w:t xml:space="preserve">Usuario administrador: </w:t>
       </w:r>
     </w:p>
@@ -2122,11 +2076,196 @@
     <w:p/>
     <w:p>
       <w:r>
-        <w:t>Compatibilidad hacia atrás (</w:t>
-      </w:r>
-      <w:proofErr w:type="spellStart"/>
-      <w:r>
-        <w:t>legacy</w:t>
+        <w:t>Robustez en búsqueda de categorías</w:t>
+      </w:r>
+    </w:p>
+    <w:p/>
+    <w:p>
+      <w:r>
+        <w:t xml:space="preserve">Reescribió la lógica de </w:t>
+      </w:r>
+      <w:proofErr w:type="spellStart"/>
+      <w:r>
+        <w:t>lookup</w:t>
+      </w:r>
+      <w:proofErr w:type="spellEnd"/>
+      <w:r>
+        <w:t xml:space="preserve"> de categorías para aceptar </w:t>
+      </w:r>
+      <w:proofErr w:type="spellStart"/>
+      <w:r>
+        <w:t>categoryId</w:t>
+      </w:r>
+      <w:proofErr w:type="spellEnd"/>
+      <w:r>
+        <w:t xml:space="preserve"> o nombre, tolerante a mayúsculas/acentos, usando </w:t>
+      </w:r>
+      <w:proofErr w:type="spellStart"/>
+      <w:r>
+        <w:t>collation</w:t>
+      </w:r>
+      <w:proofErr w:type="spellEnd"/>
+      <w:r>
+        <w:t xml:space="preserve"> y </w:t>
+      </w:r>
+      <w:proofErr w:type="spellStart"/>
+      <w:r>
+        <w:t>regex</w:t>
+      </w:r>
+      <w:proofErr w:type="spellEnd"/>
+      <w:r>
+        <w:t xml:space="preserve"> de respaldo.</w:t>
+      </w:r>
+    </w:p>
+    <w:p/>
+    <w:p>
+      <w:r>
+        <w:t>Aseguró que solo se acepten nombres existentes en DB (si no, 400).</w:t>
+      </w:r>
+    </w:p>
+    <w:p/>
+    <w:p>
+      <w:r>
+        <w:t>DTO y consistencia de respuesta</w:t>
+      </w:r>
+    </w:p>
+    <w:p/>
+    <w:p>
+      <w:r>
+        <w:t xml:space="preserve">Unificó la salida con </w:t>
+      </w:r>
+      <w:proofErr w:type="spellStart"/>
+      <w:r>
+        <w:t>categoria</w:t>
+      </w:r>
+      <w:proofErr w:type="spellEnd"/>
+      <w:r>
+        <w:t xml:space="preserve">: { id, nombre } usando </w:t>
+      </w:r>
+      <w:proofErr w:type="spellStart"/>
+      <w:r>
+        <w:t>populate</w:t>
+      </w:r>
+      <w:proofErr w:type="spellEnd"/>
+      <w:r>
+        <w:t xml:space="preserve">, independientemente de cómo vino la categoría en el </w:t>
+      </w:r>
+      <w:proofErr w:type="spellStart"/>
+      <w:r>
+        <w:t>request</w:t>
+      </w:r>
+      <w:proofErr w:type="spellEnd"/>
+      <w:r>
+        <w:t xml:space="preserve"> (id, nombre u objeto).</w:t>
+      </w:r>
+    </w:p>
+    <w:p/>
+    <w:p>
+      <w:proofErr w:type="spellStart"/>
+      <w:r>
+        <w:t>Debugging</w:t>
+      </w:r>
+      <w:proofErr w:type="spellEnd"/>
+      <w:r>
+        <w:t xml:space="preserve"> guiado por logs</w:t>
+      </w:r>
+    </w:p>
+    <w:p/>
+    <w:p>
+      <w:r>
+        <w:t xml:space="preserve">Indicó logs quirúrgicos (ruta del </w:t>
+      </w:r>
+      <w:proofErr w:type="spellStart"/>
+      <w:r>
+        <w:t>controller</w:t>
+      </w:r>
+      <w:proofErr w:type="spellEnd"/>
+      <w:r>
+        <w:t xml:space="preserve">, ruta del </w:t>
+      </w:r>
+      <w:proofErr w:type="spellStart"/>
+      <w:r>
+        <w:t>schema</w:t>
+      </w:r>
+      <w:proofErr w:type="spellEnd"/>
+      <w:r>
+        <w:t xml:space="preserve">, </w:t>
+      </w:r>
+      <w:proofErr w:type="spellStart"/>
+      <w:r>
+        <w:t>body</w:t>
+      </w:r>
+      <w:proofErr w:type="spellEnd"/>
+      <w:r>
+        <w:t xml:space="preserve"> crudo y normalizado) que permitieron ubicar </w:t>
+      </w:r>
+      <w:r>
+        <w:t>algunos problemas</w:t>
+      </w:r>
+      <w:r>
+        <w:t xml:space="preserve"> y confirmar que el </w:t>
+      </w:r>
+      <w:proofErr w:type="spellStart"/>
+      <w:r>
+        <w:t>controller</w:t>
+      </w:r>
+      <w:proofErr w:type="spellEnd"/>
+      <w:r>
+        <w:t>/</w:t>
+      </w:r>
+      <w:proofErr w:type="spellStart"/>
+      <w:r>
+        <w:t>schema</w:t>
+      </w:r>
+      <w:proofErr w:type="spellEnd"/>
+      <w:r>
+        <w:t xml:space="preserve"> correctos estaban cargando en </w:t>
+      </w:r>
+      <w:proofErr w:type="spellStart"/>
+      <w:r>
+        <w:t>Vercel</w:t>
+      </w:r>
+      <w:proofErr w:type="spellEnd"/>
+      <w:r>
+        <w:t>.</w:t>
+      </w:r>
+    </w:p>
+    <w:p/>
+    <w:p>
+      <w:r>
+        <w:t>Casos de prueba reproducibles</w:t>
+      </w:r>
+    </w:p>
+    <w:p/>
+    <w:p>
+      <w:r>
+        <w:t xml:space="preserve">Proporcionó un set de </w:t>
+      </w:r>
+      <w:proofErr w:type="spellStart"/>
+      <w:r>
+        <w:t>cURL</w:t>
+      </w:r>
+      <w:proofErr w:type="spellEnd"/>
+      <w:r>
+        <w:t xml:space="preserve"> positivos/negativos y un </w:t>
+      </w:r>
+      <w:proofErr w:type="spellStart"/>
+      <w:r>
+        <w:t>seed</w:t>
+      </w:r>
+      <w:proofErr w:type="spellEnd"/>
+      <w:r>
+        <w:t xml:space="preserve"> script opcional para poblar categorías, acelerando la verificación funcional.</w:t>
+      </w:r>
+    </w:p>
+    <w:p/>
+    <w:p>
+      <w:r>
+        <w:t>Claridad documental (</w:t>
+      </w:r>
+      <w:proofErr w:type="spellStart"/>
+      <w:r>
+        <w:t>Swagger</w:t>
       </w:r>
       <w:proofErr w:type="spellEnd"/>
       <w:r>
@@ -2136,254 +2275,7 @@
     <w:p/>
     <w:p>
       <w:r>
-        <w:t xml:space="preserve">Detectó el choque entre </w:t>
-      </w:r>
-      <w:proofErr w:type="spellStart"/>
-      <w:r>
-        <w:t>categoria</w:t>
-      </w:r>
-      <w:proofErr w:type="spellEnd"/>
-      <w:r>
-        <w:t xml:space="preserve"> (antiguo) vs </w:t>
-      </w:r>
-      <w:proofErr w:type="spellStart"/>
-      <w:r>
-        <w:t>category</w:t>
-      </w:r>
-      <w:proofErr w:type="spellEnd"/>
-      <w:r>
-        <w:t xml:space="preserve"> (nuevo) y propuso un normalizador previo a la validación, evitando el 400 sin tocar la interfaz pública existente.</w:t>
-      </w:r>
-    </w:p>
-    <w:p/>
-    <w:p>
-      <w:r>
-        <w:t>Robustez en búsqueda de categorías</w:t>
-      </w:r>
-    </w:p>
-    <w:p/>
-    <w:p>
-      <w:r>
-        <w:t xml:space="preserve">Reescribió la lógica de </w:t>
-      </w:r>
-      <w:proofErr w:type="spellStart"/>
-      <w:r>
-        <w:t>lookup</w:t>
-      </w:r>
-      <w:proofErr w:type="spellEnd"/>
-      <w:r>
-        <w:t xml:space="preserve"> de categorías para aceptar </w:t>
-      </w:r>
-      <w:proofErr w:type="spellStart"/>
-      <w:r>
-        <w:t>categoryId</w:t>
-      </w:r>
-      <w:proofErr w:type="spellEnd"/>
-      <w:r>
-        <w:t xml:space="preserve"> o nombre, tolerante a mayúsculas/acentos, usando </w:t>
-      </w:r>
-      <w:proofErr w:type="spellStart"/>
-      <w:r>
-        <w:t>collation</w:t>
-      </w:r>
-      <w:proofErr w:type="spellEnd"/>
-      <w:r>
-        <w:t xml:space="preserve"> y </w:t>
-      </w:r>
-      <w:proofErr w:type="spellStart"/>
-      <w:r>
-        <w:t>regex</w:t>
-      </w:r>
-      <w:proofErr w:type="spellEnd"/>
-      <w:r>
-        <w:t xml:space="preserve"> de respaldo.</w:t>
-      </w:r>
-    </w:p>
-    <w:p/>
-    <w:p>
-      <w:r>
-        <w:t>Aseguró que solo se acepten nombres existentes en DB (si no, 400).</w:t>
-      </w:r>
-    </w:p>
-    <w:p/>
-    <w:p>
-      <w:r>
-        <w:t>DTO y consistencia de respuesta</w:t>
-      </w:r>
-    </w:p>
-    <w:p/>
-    <w:p>
-      <w:r>
-        <w:t xml:space="preserve">Unificó la salida con </w:t>
-      </w:r>
-      <w:proofErr w:type="spellStart"/>
-      <w:r>
-        <w:t>categoria</w:t>
-      </w:r>
-      <w:proofErr w:type="spellEnd"/>
-      <w:r>
-        <w:t xml:space="preserve">: { id, nombre } usando </w:t>
-      </w:r>
-      <w:proofErr w:type="spellStart"/>
-      <w:r>
-        <w:t>populate</w:t>
-      </w:r>
-      <w:proofErr w:type="spellEnd"/>
-      <w:r>
-        <w:t xml:space="preserve">, independientemente de cómo vino la categoría en el </w:t>
-      </w:r>
-      <w:proofErr w:type="spellStart"/>
-      <w:r>
-        <w:t>request</w:t>
-      </w:r>
-      <w:proofErr w:type="spellEnd"/>
-      <w:r>
-        <w:t xml:space="preserve"> (id, nombre u objeto).</w:t>
-      </w:r>
-    </w:p>
-    <w:p/>
-    <w:p>
-      <w:proofErr w:type="spellStart"/>
-      <w:r>
-        <w:t>Debugging</w:t>
-      </w:r>
-      <w:proofErr w:type="spellEnd"/>
-      <w:r>
-        <w:t xml:space="preserve"> guiado por logs</w:t>
-      </w:r>
-    </w:p>
-    <w:p/>
-    <w:p>
-      <w:r>
         <w:lastRenderedPageBreak/>
-        <w:t xml:space="preserve">Indicó logs quirúrgicos (ruta del </w:t>
-      </w:r>
-      <w:proofErr w:type="spellStart"/>
-      <w:r>
-        <w:t>controller</w:t>
-      </w:r>
-      <w:proofErr w:type="spellEnd"/>
-      <w:r>
-        <w:t xml:space="preserve">, ruta del </w:t>
-      </w:r>
-      <w:proofErr w:type="spellStart"/>
-      <w:r>
-        <w:t>schema</w:t>
-      </w:r>
-      <w:proofErr w:type="spellEnd"/>
-      <w:r>
-        <w:t xml:space="preserve">, </w:t>
-      </w:r>
-      <w:proofErr w:type="spellStart"/>
-      <w:r>
-        <w:t>body</w:t>
-      </w:r>
-      <w:proofErr w:type="spellEnd"/>
-      <w:r>
-        <w:t xml:space="preserve"> crudo y normalizado) que permitieron ubicar el problema del “"</w:t>
-      </w:r>
-      <w:proofErr w:type="spellStart"/>
-      <w:r>
-        <w:t>categoria</w:t>
-      </w:r>
-      <w:proofErr w:type="spellEnd"/>
-      <w:r>
-        <w:t xml:space="preserve">" </w:t>
-      </w:r>
-      <w:proofErr w:type="spellStart"/>
-      <w:r>
-        <w:t>is</w:t>
-      </w:r>
-      <w:proofErr w:type="spellEnd"/>
-      <w:r>
-        <w:t xml:space="preserve"> </w:t>
-      </w:r>
-      <w:proofErr w:type="spellStart"/>
-      <w:r>
-        <w:t>not</w:t>
-      </w:r>
-      <w:proofErr w:type="spellEnd"/>
-      <w:r>
-        <w:t xml:space="preserve"> </w:t>
-      </w:r>
-      <w:proofErr w:type="spellStart"/>
-      <w:r>
-        <w:t>allowed</w:t>
-      </w:r>
-      <w:proofErr w:type="spellEnd"/>
-      <w:r>
-        <w:t xml:space="preserve">” y confirmar que el </w:t>
-      </w:r>
-      <w:proofErr w:type="spellStart"/>
-      <w:r>
-        <w:t>controller</w:t>
-      </w:r>
-      <w:proofErr w:type="spellEnd"/>
-      <w:r>
-        <w:t>/</w:t>
-      </w:r>
-      <w:proofErr w:type="spellStart"/>
-      <w:r>
-        <w:t>schema</w:t>
-      </w:r>
-      <w:proofErr w:type="spellEnd"/>
-      <w:r>
-        <w:t xml:space="preserve"> correctos estaban cargando en </w:t>
-      </w:r>
-      <w:proofErr w:type="spellStart"/>
-      <w:r>
-        <w:t>Vercel</w:t>
-      </w:r>
-      <w:proofErr w:type="spellEnd"/>
-      <w:r>
-        <w:t>.</w:t>
-      </w:r>
-    </w:p>
-    <w:p/>
-    <w:p>
-      <w:r>
-        <w:t>Casos de prueba reproducibles</w:t>
-      </w:r>
-    </w:p>
-    <w:p/>
-    <w:p>
-      <w:r>
-        <w:t xml:space="preserve">Proporcionó un set de </w:t>
-      </w:r>
-      <w:proofErr w:type="spellStart"/>
-      <w:r>
-        <w:t>cURL</w:t>
-      </w:r>
-      <w:proofErr w:type="spellEnd"/>
-      <w:r>
-        <w:t xml:space="preserve"> positivos/negativos y un </w:t>
-      </w:r>
-      <w:proofErr w:type="spellStart"/>
-      <w:r>
-        <w:t>seed</w:t>
-      </w:r>
-      <w:proofErr w:type="spellEnd"/>
-      <w:r>
-        <w:t xml:space="preserve"> script opcional para poblar categorías, acelerando la verificación funcional.</w:t>
-      </w:r>
-    </w:p>
-    <w:p/>
-    <w:p>
-      <w:r>
-        <w:t>Claridad documental (</w:t>
-      </w:r>
-      <w:proofErr w:type="spellStart"/>
-      <w:r>
-        <w:t>Swagger</w:t>
-      </w:r>
-      <w:proofErr w:type="spellEnd"/>
-      <w:r>
-        <w:t>)</w:t>
-      </w:r>
-    </w:p>
-    <w:p/>
-    <w:p>
-      <w:r>
         <w:t xml:space="preserve">Ayudó a alinear </w:t>
       </w:r>
       <w:proofErr w:type="spellStart"/>
@@ -3482,6 +3374,7 @@
   <w:style w:type="character" w:default="1" w:styleId="Fuentedeprrafopredeter">
     <w:name w:val="Default Paragraph Font"/>
     <w:uiPriority w:val="1"/>
+    <w:semiHidden/>
     <w:unhideWhenUsed/>
   </w:style>
   <w:style w:type="table" w:default="1" w:styleId="Tablanormal">

</xml_diff>